<commit_message>
Logout Use Case was modified
</commit_message>
<xml_diff>
--- a/Docs/Caso de Uso_cerrar sesión usuario.docx
+++ b/Docs/Caso de Uso_cerrar sesión usuario.docx
@@ -27,12 +27,12 @@
         <w:tblLook w:val="04A0" w:firstRow="1" w:lastRow="0" w:firstColumn="1" w:lastColumn="0" w:noHBand="0" w:noVBand="1"/>
       </w:tblPr>
       <w:tblGrid>
-        <w:gridCol w:w="1473"/>
-        <w:gridCol w:w="2828"/>
-        <w:gridCol w:w="961"/>
-        <w:gridCol w:w="1367"/>
-        <w:gridCol w:w="1139"/>
-        <w:gridCol w:w="1050"/>
+        <w:gridCol w:w="1607"/>
+        <w:gridCol w:w="3241"/>
+        <w:gridCol w:w="845"/>
+        <w:gridCol w:w="1201"/>
+        <w:gridCol w:w="1001"/>
+        <w:gridCol w:w="923"/>
       </w:tblGrid>
       <w:tr>
         <w:trPr>
@@ -64,17 +64,43 @@
                 <w:szCs w:val="24"/>
               </w:rPr>
             </w:pPr>
-            <w:r>
-              <w:rPr>
-                <w:rFonts w:ascii="Arial" w:eastAsia="Times New Roman" w:hAnsi="Arial" w:cs="Arial"/>
-                <w:b/>
-                <w:bCs/>
-                <w:color w:val="000000"/>
-                <w:sz w:val="20"/>
-                <w:szCs w:val="20"/>
-              </w:rPr>
-              <w:t>Caso de Uso</w:t>
-            </w:r>
+            <w:proofErr w:type="spellStart"/>
+            <w:r>
+              <w:rPr>
+                <w:rFonts w:ascii="Arial" w:eastAsia="Times New Roman" w:hAnsi="Arial" w:cs="Arial"/>
+                <w:b/>
+                <w:bCs/>
+                <w:color w:val="000000"/>
+                <w:sz w:val="20"/>
+                <w:szCs w:val="20"/>
+              </w:rPr>
+              <w:t>Caso</w:t>
+            </w:r>
+            <w:proofErr w:type="spellEnd"/>
+            <w:r>
+              <w:rPr>
+                <w:rFonts w:ascii="Arial" w:eastAsia="Times New Roman" w:hAnsi="Arial" w:cs="Arial"/>
+                <w:b/>
+                <w:bCs/>
+                <w:color w:val="000000"/>
+                <w:sz w:val="20"/>
+                <w:szCs w:val="20"/>
+              </w:rPr>
+              <w:t xml:space="preserve"> de </w:t>
+            </w:r>
+            <w:proofErr w:type="spellStart"/>
+            <w:r>
+              <w:rPr>
+                <w:rFonts w:ascii="Arial" w:eastAsia="Times New Roman" w:hAnsi="Arial" w:cs="Arial"/>
+                <w:b/>
+                <w:bCs/>
+                <w:color w:val="000000"/>
+                <w:sz w:val="20"/>
+                <w:szCs w:val="20"/>
+              </w:rPr>
+              <w:t>Uso</w:t>
+            </w:r>
+            <w:proofErr w:type="spellEnd"/>
           </w:p>
         </w:tc>
         <w:tc>
@@ -104,6 +130,7 @@
                 <w:szCs w:val="24"/>
               </w:rPr>
             </w:pPr>
+            <w:proofErr w:type="spellStart"/>
             <w:r>
               <w:rPr>
                 <w:rFonts w:ascii="Arial" w:eastAsia="Times New Roman" w:hAnsi="Arial" w:cs="Arial"/>
@@ -113,8 +140,57 @@
                 <w:sz w:val="20"/>
                 <w:szCs w:val="20"/>
               </w:rPr>
-              <w:t>Iniciar sesión Usuario</w:t>
-            </w:r>
+              <w:t>Cerrar</w:t>
+            </w:r>
+            <w:proofErr w:type="spellEnd"/>
+            <w:r>
+              <w:rPr>
+                <w:rFonts w:ascii="Arial" w:eastAsia="Times New Roman" w:hAnsi="Arial" w:cs="Arial"/>
+                <w:b/>
+                <w:bCs/>
+                <w:color w:val="0000FF"/>
+                <w:sz w:val="20"/>
+                <w:szCs w:val="20"/>
+              </w:rPr>
+              <w:t xml:space="preserve"> </w:t>
+            </w:r>
+            <w:proofErr w:type="spellStart"/>
+            <w:r>
+              <w:rPr>
+                <w:rFonts w:ascii="Arial" w:eastAsia="Times New Roman" w:hAnsi="Arial" w:cs="Arial"/>
+                <w:b/>
+                <w:bCs/>
+                <w:color w:val="0000FF"/>
+                <w:sz w:val="20"/>
+                <w:szCs w:val="20"/>
+              </w:rPr>
+              <w:t>sesión</w:t>
+            </w:r>
+            <w:proofErr w:type="spellEnd"/>
+            <w:r>
+              <w:rPr>
+                <w:rFonts w:ascii="Arial" w:eastAsia="Times New Roman" w:hAnsi="Arial" w:cs="Arial"/>
+                <w:b/>
+                <w:bCs/>
+                <w:color w:val="0000FF"/>
+                <w:sz w:val="20"/>
+                <w:szCs w:val="20"/>
+              </w:rPr>
+              <w:t xml:space="preserve"> </w:t>
+            </w:r>
+            <w:proofErr w:type="spellStart"/>
+            <w:r>
+              <w:rPr>
+                <w:rFonts w:ascii="Arial" w:eastAsia="Times New Roman" w:hAnsi="Arial" w:cs="Arial"/>
+                <w:b/>
+                <w:bCs/>
+                <w:color w:val="0000FF"/>
+                <w:sz w:val="20"/>
+                <w:szCs w:val="20"/>
+              </w:rPr>
+              <w:t>Usuario</w:t>
+            </w:r>
+            <w:proofErr w:type="spellEnd"/>
           </w:p>
         </w:tc>
         <w:tc>
@@ -224,6 +300,7 @@
                 <w:szCs w:val="24"/>
               </w:rPr>
             </w:pPr>
+            <w:proofErr w:type="spellStart"/>
             <w:r>
               <w:rPr>
                 <w:rFonts w:ascii="Arial" w:eastAsia="Times New Roman" w:hAnsi="Arial" w:cs="Arial"/>
@@ -235,6 +312,7 @@
               </w:rPr>
               <w:t>Descripción</w:t>
             </w:r>
+            <w:proofErr w:type="spellEnd"/>
           </w:p>
         </w:tc>
         <w:tc>
@@ -273,7 +351,17 @@
                 <w:szCs w:val="20"/>
                 <w:lang w:val="es-CO"/>
               </w:rPr>
-              <w:t>Iniciar sesión (autenticarse) como usuario en la aplicación.</w:t>
+              <w:t xml:space="preserve">Cerrar sesión </w:t>
+            </w:r>
+            <w:r>
+              <w:rPr>
+                <w:rFonts w:ascii="Arial" w:eastAsia="Times New Roman" w:hAnsi="Arial" w:cs="Arial"/>
+                <w:color w:val="000000"/>
+                <w:sz w:val="20"/>
+                <w:szCs w:val="20"/>
+                <w:lang w:val="es-CO"/>
+              </w:rPr>
+              <w:t>como usuario en la aplicación.</w:t>
             </w:r>
           </w:p>
         </w:tc>
@@ -317,7 +405,31 @@
                 <w:sz w:val="20"/>
                 <w:szCs w:val="20"/>
               </w:rPr>
-              <w:t>Actor(es)</w:t>
+              <w:t>Actor(</w:t>
+            </w:r>
+            <w:proofErr w:type="spellStart"/>
+            <w:r>
+              <w:rPr>
+                <w:rFonts w:ascii="Arial" w:eastAsia="Times New Roman" w:hAnsi="Arial" w:cs="Arial"/>
+                <w:b/>
+                <w:bCs/>
+                <w:color w:val="000000"/>
+                <w:sz w:val="20"/>
+                <w:szCs w:val="20"/>
+              </w:rPr>
+              <w:t>es</w:t>
+            </w:r>
+            <w:proofErr w:type="spellEnd"/>
+            <w:r>
+              <w:rPr>
+                <w:rFonts w:ascii="Arial" w:eastAsia="Times New Roman" w:hAnsi="Arial" w:cs="Arial"/>
+                <w:b/>
+                <w:bCs/>
+                <w:color w:val="000000"/>
+                <w:sz w:val="20"/>
+                <w:szCs w:val="20"/>
+              </w:rPr>
+              <w:t>)</w:t>
             </w:r>
           </w:p>
         </w:tc>
@@ -357,7 +469,27 @@
                 <w:szCs w:val="20"/>
                 <w:lang w:val="es-CO"/>
               </w:rPr>
-              <w:t>Usuario 1: usuario que desea iniciar sesión.</w:t>
+              <w:t>Usua</w:t>
+            </w:r>
+            <w:r>
+              <w:rPr>
+                <w:rFonts w:ascii="Arial" w:eastAsia="Times New Roman" w:hAnsi="Arial" w:cs="Arial"/>
+                <w:color w:val="000000"/>
+                <w:sz w:val="20"/>
+                <w:szCs w:val="20"/>
+                <w:lang w:val="es-CO"/>
+              </w:rPr>
+              <w:t>rio 1: usuario que desea cerrar</w:t>
+            </w:r>
+            <w:r>
+              <w:rPr>
+                <w:rFonts w:ascii="Arial" w:eastAsia="Times New Roman" w:hAnsi="Arial" w:cs="Arial"/>
+                <w:color w:val="000000"/>
+                <w:sz w:val="20"/>
+                <w:szCs w:val="20"/>
+                <w:lang w:val="es-CO"/>
+              </w:rPr>
+              <w:t xml:space="preserve"> sesión.</w:t>
             </w:r>
           </w:p>
         </w:tc>
@@ -401,8 +533,21 @@
                 <w:sz w:val="20"/>
                 <w:szCs w:val="20"/>
               </w:rPr>
-              <w:t>Pre-condiciones</w:t>
-            </w:r>
+              <w:t>Pre-</w:t>
+            </w:r>
+            <w:proofErr w:type="spellStart"/>
+            <w:r>
+              <w:rPr>
+                <w:rFonts w:ascii="Arial" w:eastAsia="Times New Roman" w:hAnsi="Arial" w:cs="Arial"/>
+                <w:b/>
+                <w:bCs/>
+                <w:color w:val="000000"/>
+                <w:sz w:val="20"/>
+                <w:szCs w:val="20"/>
+              </w:rPr>
+              <w:t>condiciones</w:t>
+            </w:r>
+            <w:proofErr w:type="spellEnd"/>
           </w:p>
         </w:tc>
         <w:tc>
@@ -441,14 +586,34 @@
                 <w:szCs w:val="20"/>
                 <w:lang w:val="es-CO"/>
               </w:rPr>
-              <w:t>El usuario 1 debe estar registrado en el sistema.</w:t>
+              <w:t>El</w:t>
+            </w:r>
+            <w:r>
+              <w:rPr>
+                <w:rFonts w:ascii="Arial" w:eastAsia="Times New Roman" w:hAnsi="Arial" w:cs="Arial"/>
+                <w:color w:val="000000"/>
+                <w:sz w:val="20"/>
+                <w:szCs w:val="20"/>
+                <w:lang w:val="es-CO"/>
+              </w:rPr>
+              <w:t xml:space="preserve"> usuario 1 debe estar autenticado</w:t>
+            </w:r>
+            <w:r>
+              <w:rPr>
+                <w:rFonts w:ascii="Arial" w:eastAsia="Times New Roman" w:hAnsi="Arial" w:cs="Arial"/>
+                <w:color w:val="000000"/>
+                <w:sz w:val="20"/>
+                <w:szCs w:val="20"/>
+                <w:lang w:val="es-CO"/>
+              </w:rPr>
+              <w:t xml:space="preserve"> en el sistema.</w:t>
             </w:r>
           </w:p>
         </w:tc>
       </w:tr>
       <w:tr>
         <w:trPr>
-          <w:trHeight w:val="2460"/>
+          <w:trHeight w:val="713"/>
         </w:trPr>
         <w:tc>
           <w:tcPr>
@@ -476,16 +641,29 @@
                 <w:szCs w:val="24"/>
               </w:rPr>
             </w:pPr>
-            <w:r>
-              <w:rPr>
-                <w:rFonts w:ascii="Arial" w:eastAsia="Times New Roman" w:hAnsi="Arial" w:cs="Arial"/>
-                <w:b/>
-                <w:bCs/>
-                <w:color w:val="000000"/>
-                <w:sz w:val="20"/>
-                <w:szCs w:val="20"/>
-              </w:rPr>
-              <w:t>Flujo Normal</w:t>
+            <w:proofErr w:type="spellStart"/>
+            <w:r>
+              <w:rPr>
+                <w:rFonts w:ascii="Arial" w:eastAsia="Times New Roman" w:hAnsi="Arial" w:cs="Arial"/>
+                <w:b/>
+                <w:bCs/>
+                <w:color w:val="000000"/>
+                <w:sz w:val="20"/>
+                <w:szCs w:val="20"/>
+              </w:rPr>
+              <w:t>Flujo</w:t>
+            </w:r>
+            <w:proofErr w:type="spellEnd"/>
+            <w:r>
+              <w:rPr>
+                <w:rFonts w:ascii="Arial" w:eastAsia="Times New Roman" w:hAnsi="Arial" w:cs="Arial"/>
+                <w:b/>
+                <w:bCs/>
+                <w:color w:val="000000"/>
+                <w:sz w:val="20"/>
+                <w:szCs w:val="20"/>
+              </w:rPr>
+              <w:t xml:space="preserve"> Normal</w:t>
             </w:r>
           </w:p>
         </w:tc>
@@ -546,7 +724,27 @@
                 <w:szCs w:val="20"/>
                 <w:lang w:val="es-CO"/>
               </w:rPr>
-              <w:t>El usuario 1 ingresa su documento de identidad como su user_id.</w:t>
+              <w:t xml:space="preserve">El usuario 1 </w:t>
+            </w:r>
+            <w:r>
+              <w:rPr>
+                <w:rFonts w:ascii="Arial" w:eastAsia="Times New Roman" w:hAnsi="Arial" w:cs="Arial"/>
+                <w:color w:val="000000"/>
+                <w:sz w:val="20"/>
+                <w:szCs w:val="20"/>
+                <w:lang w:val="es-CO"/>
+              </w:rPr>
+              <w:t>presiona el botón de cerrar sesión</w:t>
+            </w:r>
+            <w:r>
+              <w:rPr>
+                <w:rFonts w:ascii="Arial" w:eastAsia="Times New Roman" w:hAnsi="Arial" w:cs="Arial"/>
+                <w:color w:val="000000"/>
+                <w:sz w:val="20"/>
+                <w:szCs w:val="20"/>
+                <w:lang w:val="es-CO"/>
+              </w:rPr>
+              <w:t>.</w:t>
             </w:r>
           </w:p>
           <w:p>
@@ -588,182 +786,24 @@
                 <w:szCs w:val="20"/>
                 <w:lang w:val="es-CO"/>
               </w:rPr>
-              <w:t>El sistema verifica que el documento aparezca en la base de datos, en el rol de usuario.</w:t>
-            </w:r>
-          </w:p>
-          <w:p>
-            <w:pPr>
-              <w:spacing w:after="0" w:line="240" w:lineRule="auto"/>
-              <w:ind w:left="360" w:hanging="360"/>
-              <w:rPr>
-                <w:rFonts w:ascii="Times New Roman" w:eastAsia="Times New Roman" w:hAnsi="Times New Roman" w:cs="Times New Roman"/>
-                <w:sz w:val="24"/>
-                <w:szCs w:val="24"/>
-                <w:lang w:val="es-CO"/>
-              </w:rPr>
-            </w:pPr>
-            <w:r>
-              <w:rPr>
-                <w:rFonts w:ascii="Arial" w:eastAsia="Times New Roman" w:hAnsi="Arial" w:cs="Arial"/>
-                <w:color w:val="000000"/>
-                <w:sz w:val="20"/>
-                <w:szCs w:val="20"/>
-                <w:lang w:val="es-CO"/>
-              </w:rPr>
-              <w:t>3.</w:t>
-            </w:r>
-            <w:r>
-              <w:rPr>
-                <w:rFonts w:ascii="Times New Roman" w:eastAsia="Times New Roman" w:hAnsi="Times New Roman" w:cs="Times New Roman"/>
-                <w:color w:val="000000"/>
-                <w:sz w:val="14"/>
-                <w:szCs w:val="14"/>
-                <w:lang w:val="es-CO"/>
-              </w:rPr>
-              <w:t xml:space="preserve">          </w:t>
-            </w:r>
-            <w:r>
-              <w:rPr>
-                <w:rFonts w:ascii="Arial" w:eastAsia="Times New Roman" w:hAnsi="Arial" w:cs="Arial"/>
-                <w:color w:val="000000"/>
-                <w:sz w:val="20"/>
-                <w:szCs w:val="20"/>
-                <w:lang w:val="es-CO"/>
-              </w:rPr>
-              <w:t>El usuario 1 ingresa la contraseña.</w:t>
-            </w:r>
-          </w:p>
-          <w:p>
-            <w:pPr>
-              <w:spacing w:after="0" w:line="240" w:lineRule="auto"/>
-              <w:ind w:left="360" w:hanging="360"/>
-              <w:rPr>
-                <w:rFonts w:ascii="Times New Roman" w:eastAsia="Times New Roman" w:hAnsi="Times New Roman" w:cs="Times New Roman"/>
-                <w:sz w:val="24"/>
-                <w:szCs w:val="24"/>
-                <w:lang w:val="es-CO"/>
-              </w:rPr>
-            </w:pPr>
-            <w:r>
-              <w:rPr>
-                <w:rFonts w:ascii="Arial" w:eastAsia="Times New Roman" w:hAnsi="Arial" w:cs="Arial"/>
-                <w:color w:val="000000"/>
-                <w:sz w:val="20"/>
-                <w:szCs w:val="20"/>
-                <w:lang w:val="es-CO"/>
-              </w:rPr>
-              <w:t>4.</w:t>
-            </w:r>
-            <w:r>
-              <w:rPr>
-                <w:rFonts w:ascii="Times New Roman" w:eastAsia="Times New Roman" w:hAnsi="Times New Roman" w:cs="Times New Roman"/>
-                <w:color w:val="000000"/>
-                <w:sz w:val="14"/>
-                <w:szCs w:val="14"/>
-                <w:lang w:val="es-CO"/>
-              </w:rPr>
-              <w:t xml:space="preserve">          </w:t>
-            </w:r>
-            <w:r>
-              <w:rPr>
-                <w:rFonts w:ascii="Arial" w:eastAsia="Times New Roman" w:hAnsi="Arial" w:cs="Arial"/>
-                <w:color w:val="000000"/>
-                <w:sz w:val="20"/>
-                <w:szCs w:val="20"/>
-                <w:lang w:val="es-CO"/>
-              </w:rPr>
-              <w:t>El sistema verifica que la contraseña ingresada sea igual a la contraseña relacionada en la base de datos con el documento.</w:t>
-            </w:r>
-          </w:p>
-          <w:p>
-            <w:pPr>
-              <w:spacing w:after="0" w:line="240" w:lineRule="auto"/>
-              <w:ind w:left="360" w:hanging="360"/>
-              <w:rPr>
-                <w:rFonts w:ascii="Times New Roman" w:eastAsia="Times New Roman" w:hAnsi="Times New Roman" w:cs="Times New Roman"/>
-                <w:sz w:val="24"/>
-                <w:szCs w:val="24"/>
-                <w:lang w:val="es-CO"/>
-              </w:rPr>
-            </w:pPr>
-            <w:r>
-              <w:rPr>
-                <w:rFonts w:ascii="Arial" w:eastAsia="Times New Roman" w:hAnsi="Arial" w:cs="Arial"/>
-                <w:color w:val="000000"/>
-                <w:sz w:val="20"/>
-                <w:szCs w:val="20"/>
-                <w:lang w:val="es-CO"/>
-              </w:rPr>
-              <w:t>5.</w:t>
-            </w:r>
-            <w:r>
-              <w:rPr>
-                <w:rFonts w:ascii="Times New Roman" w:eastAsia="Times New Roman" w:hAnsi="Times New Roman" w:cs="Times New Roman"/>
-                <w:color w:val="000000"/>
-                <w:sz w:val="14"/>
-                <w:szCs w:val="14"/>
-                <w:lang w:val="es-CO"/>
-              </w:rPr>
-              <w:t xml:space="preserve">          </w:t>
-            </w:r>
-            <w:r>
-              <w:rPr>
-                <w:rFonts w:ascii="Arial" w:eastAsia="Times New Roman" w:hAnsi="Arial" w:cs="Arial"/>
-                <w:color w:val="000000"/>
-                <w:sz w:val="20"/>
-                <w:szCs w:val="20"/>
-                <w:lang w:val="es-CO"/>
-              </w:rPr>
-              <w:t>El sistema notifica al usuario de un ingreso exitoso.</w:t>
-            </w:r>
-          </w:p>
-          <w:p>
-            <w:pPr>
-              <w:spacing w:after="0" w:line="240" w:lineRule="auto"/>
-              <w:ind w:left="360" w:hanging="360"/>
-              <w:rPr>
-                <w:rFonts w:ascii="Times New Roman" w:eastAsia="Times New Roman" w:hAnsi="Times New Roman" w:cs="Times New Roman"/>
-                <w:sz w:val="24"/>
-                <w:szCs w:val="24"/>
-                <w:lang w:val="es-CO"/>
-              </w:rPr>
-            </w:pPr>
-            <w:r>
-              <w:rPr>
-                <w:rFonts w:ascii="Arial" w:eastAsia="Times New Roman" w:hAnsi="Arial" w:cs="Arial"/>
-                <w:color w:val="000000"/>
-                <w:sz w:val="20"/>
-                <w:szCs w:val="20"/>
-                <w:lang w:val="es-CO"/>
-              </w:rPr>
-              <w:t>6.</w:t>
-            </w:r>
-            <w:r>
-              <w:rPr>
-                <w:rFonts w:ascii="Times New Roman" w:eastAsia="Times New Roman" w:hAnsi="Times New Roman" w:cs="Times New Roman"/>
-                <w:color w:val="000000"/>
-                <w:sz w:val="14"/>
-                <w:szCs w:val="14"/>
-                <w:lang w:val="es-CO"/>
-              </w:rPr>
-              <w:t xml:space="preserve">          </w:t>
-            </w:r>
-            <w:r>
-              <w:rPr>
-                <w:rFonts w:ascii="Arial" w:eastAsia="Times New Roman" w:hAnsi="Arial" w:cs="Arial"/>
-                <w:color w:val="000000"/>
-                <w:sz w:val="20"/>
-                <w:szCs w:val="20"/>
-                <w:lang w:val="es-CO"/>
-              </w:rPr>
-              <w:t>El sistema muestra la página de inicio de la aplicación para el rol de usuario.</w:t>
+              <w:t>El sistema cierra la actividad actual y redirige a la actividad principal de la aplicación</w:t>
+            </w:r>
+            <w:r>
+              <w:rPr>
+                <w:rFonts w:ascii="Arial" w:eastAsia="Times New Roman" w:hAnsi="Arial" w:cs="Arial"/>
+                <w:color w:val="000000"/>
+                <w:sz w:val="20"/>
+                <w:szCs w:val="20"/>
+                <w:lang w:val="es-CO"/>
+              </w:rPr>
+              <w:t>.</w:t>
             </w:r>
           </w:p>
         </w:tc>
       </w:tr>
       <w:tr>
         <w:trPr>
-          <w:trHeight w:val="1540"/>
+          <w:trHeight w:val="317"/>
         </w:trPr>
         <w:tc>
           <w:tcPr>
@@ -791,16 +831,53 @@
                 <w:szCs w:val="24"/>
               </w:rPr>
             </w:pPr>
-            <w:r>
-              <w:rPr>
-                <w:rFonts w:ascii="Arial" w:eastAsia="Times New Roman" w:hAnsi="Arial" w:cs="Arial"/>
-                <w:b/>
-                <w:bCs/>
-                <w:color w:val="000000"/>
-                <w:sz w:val="20"/>
-                <w:szCs w:val="20"/>
-              </w:rPr>
-              <w:t>Flujo Alterno 1</w:t>
+            <w:proofErr w:type="spellStart"/>
+            <w:r>
+              <w:rPr>
+                <w:rFonts w:ascii="Arial" w:eastAsia="Times New Roman" w:hAnsi="Arial" w:cs="Arial"/>
+                <w:b/>
+                <w:bCs/>
+                <w:color w:val="000000"/>
+                <w:sz w:val="20"/>
+                <w:szCs w:val="20"/>
+              </w:rPr>
+              <w:t>Flujo</w:t>
+            </w:r>
+            <w:proofErr w:type="spellEnd"/>
+            <w:r>
+              <w:rPr>
+                <w:rFonts w:ascii="Arial" w:eastAsia="Times New Roman" w:hAnsi="Arial" w:cs="Arial"/>
+                <w:b/>
+                <w:bCs/>
+                <w:color w:val="000000"/>
+                <w:sz w:val="20"/>
+                <w:szCs w:val="20"/>
+              </w:rPr>
+              <w:t xml:space="preserve"> </w:t>
+            </w:r>
+            <w:proofErr w:type="spellStart"/>
+            <w:r>
+              <w:rPr>
+                <w:rFonts w:ascii="Arial" w:eastAsia="Times New Roman" w:hAnsi="Arial" w:cs="Arial"/>
+                <w:b/>
+                <w:bCs/>
+                <w:color w:val="000000"/>
+                <w:sz w:val="20"/>
+                <w:szCs w:val="20"/>
+              </w:rPr>
+              <w:t>Alterno</w:t>
+            </w:r>
+            <w:proofErr w:type="spellEnd"/>
+            <w:r>
+              <w:rPr>
+                <w:rFonts w:ascii="Arial" w:eastAsia="Times New Roman" w:hAnsi="Arial" w:cs="Arial"/>
+                <w:b/>
+                <w:bCs/>
+                <w:color w:val="000000"/>
+                <w:sz w:val="20"/>
+                <w:szCs w:val="20"/>
+              </w:rPr>
+              <w:t xml:space="preserve"> </w:t>
             </w:r>
           </w:p>
         </w:tc>
@@ -827,483 +904,35 @@
               <w:spacing w:after="0" w:line="240" w:lineRule="auto"/>
               <w:ind w:left="360" w:hanging="360"/>
               <w:rPr>
-                <w:rFonts w:ascii="Times New Roman" w:eastAsia="Times New Roman" w:hAnsi="Times New Roman" w:cs="Times New Roman"/>
+                <w:rFonts w:ascii="Arial" w:eastAsia="Times New Roman" w:hAnsi="Arial" w:cs="Arial"/>
+                <w:sz w:val="20"/>
+                <w:szCs w:val="20"/>
+                <w:lang w:val="es-CO"/>
+              </w:rPr>
+            </w:pPr>
+            <w:bookmarkStart w:id="0" w:name="_GoBack"/>
+            <w:r>
+              <w:rPr>
+                <w:rFonts w:ascii="Arial" w:eastAsia="Times New Roman" w:hAnsi="Arial" w:cs="Arial"/>
+                <w:sz w:val="20"/>
+                <w:szCs w:val="20"/>
+                <w:lang w:val="es-CO"/>
+              </w:rPr>
+              <w:t>N / A</w:t>
+            </w:r>
+          </w:p>
+          <w:bookmarkEnd w:id="0"/>
+          <w:p>
+            <w:pPr>
+              <w:spacing w:after="0" w:line="240" w:lineRule="auto"/>
+              <w:ind w:left="360" w:hanging="360"/>
+              <w:rPr>
+                <w:rFonts w:ascii="Arial" w:eastAsia="Times New Roman" w:hAnsi="Arial" w:cs="Arial"/>
                 <w:sz w:val="24"/>
                 <w:szCs w:val="24"/>
                 <w:lang w:val="es-CO"/>
               </w:rPr>
             </w:pPr>
-            <w:r>
-              <w:rPr>
-                <w:rFonts w:ascii="Arial" w:eastAsia="Times New Roman" w:hAnsi="Arial" w:cs="Arial"/>
-                <w:color w:val="000000"/>
-                <w:sz w:val="20"/>
-                <w:szCs w:val="20"/>
-                <w:lang w:val="es-CO"/>
-              </w:rPr>
-              <w:t>1.</w:t>
-            </w:r>
-            <w:r>
-              <w:rPr>
-                <w:rFonts w:ascii="Times New Roman" w:eastAsia="Times New Roman" w:hAnsi="Times New Roman" w:cs="Times New Roman"/>
-                <w:color w:val="000000"/>
-                <w:sz w:val="14"/>
-                <w:szCs w:val="14"/>
-                <w:lang w:val="es-CO"/>
-              </w:rPr>
-              <w:t xml:space="preserve">          </w:t>
-            </w:r>
-            <w:r>
-              <w:rPr>
-                <w:rFonts w:ascii="Arial" w:eastAsia="Times New Roman" w:hAnsi="Arial" w:cs="Arial"/>
-                <w:color w:val="000000"/>
-                <w:sz w:val="20"/>
-                <w:szCs w:val="20"/>
-                <w:lang w:val="es-CO"/>
-              </w:rPr>
-              <w:t>El usuario 1 ingresa su documento de identidad como su user_id.</w:t>
-            </w:r>
-          </w:p>
-          <w:p>
-            <w:pPr>
-              <w:spacing w:after="0" w:line="240" w:lineRule="auto"/>
-              <w:ind w:left="360" w:hanging="360"/>
-              <w:rPr>
-                <w:rFonts w:ascii="Times New Roman" w:eastAsia="Times New Roman" w:hAnsi="Times New Roman" w:cs="Times New Roman"/>
-                <w:sz w:val="24"/>
-                <w:szCs w:val="24"/>
-                <w:lang w:val="es-CO"/>
-              </w:rPr>
-            </w:pPr>
-            <w:r>
-              <w:rPr>
-                <w:rFonts w:ascii="Arial" w:eastAsia="Times New Roman" w:hAnsi="Arial" w:cs="Arial"/>
-                <w:color w:val="000000"/>
-                <w:sz w:val="20"/>
-                <w:szCs w:val="20"/>
-                <w:lang w:val="es-CO"/>
-              </w:rPr>
-              <w:t>2.</w:t>
-            </w:r>
-            <w:r>
-              <w:rPr>
-                <w:rFonts w:ascii="Times New Roman" w:eastAsia="Times New Roman" w:hAnsi="Times New Roman" w:cs="Times New Roman"/>
-                <w:color w:val="000000"/>
-                <w:sz w:val="14"/>
-                <w:szCs w:val="14"/>
-                <w:lang w:val="es-CO"/>
-              </w:rPr>
-              <w:t xml:space="preserve">          </w:t>
-            </w:r>
-            <w:r>
-              <w:rPr>
-                <w:rFonts w:ascii="Arial" w:eastAsia="Times New Roman" w:hAnsi="Arial" w:cs="Arial"/>
-                <w:color w:val="000000"/>
-                <w:sz w:val="20"/>
-                <w:szCs w:val="20"/>
-                <w:lang w:val="es-CO"/>
-              </w:rPr>
-              <w:t>El sistema no encuentra registrado el documento ingresado.</w:t>
-            </w:r>
-          </w:p>
-          <w:p>
-            <w:pPr>
-              <w:spacing w:after="0" w:line="240" w:lineRule="auto"/>
-              <w:ind w:left="360" w:hanging="360"/>
-              <w:rPr>
-                <w:rFonts w:ascii="Times New Roman" w:eastAsia="Times New Roman" w:hAnsi="Times New Roman" w:cs="Times New Roman"/>
-                <w:sz w:val="24"/>
-                <w:szCs w:val="24"/>
-                <w:lang w:val="es-CO"/>
-              </w:rPr>
-            </w:pPr>
-            <w:r>
-              <w:rPr>
-                <w:rFonts w:ascii="Arial" w:eastAsia="Times New Roman" w:hAnsi="Arial" w:cs="Arial"/>
-                <w:color w:val="000000"/>
-                <w:sz w:val="20"/>
-                <w:szCs w:val="20"/>
-                <w:lang w:val="es-CO"/>
-              </w:rPr>
-              <w:t>3.</w:t>
-            </w:r>
-            <w:r>
-              <w:rPr>
-                <w:rFonts w:ascii="Times New Roman" w:eastAsia="Times New Roman" w:hAnsi="Times New Roman" w:cs="Times New Roman"/>
-                <w:color w:val="000000"/>
-                <w:sz w:val="14"/>
-                <w:szCs w:val="14"/>
-                <w:lang w:val="es-CO"/>
-              </w:rPr>
-              <w:t xml:space="preserve">          </w:t>
-            </w:r>
-            <w:r>
-              <w:rPr>
-                <w:rFonts w:ascii="Arial" w:eastAsia="Times New Roman" w:hAnsi="Arial" w:cs="Arial"/>
-                <w:color w:val="000000"/>
-                <w:sz w:val="20"/>
-                <w:szCs w:val="20"/>
-                <w:lang w:val="es-CO"/>
-              </w:rPr>
-              <w:t>El sistema notifica al usuario 1 que El número de documento escrito no es válido</w:t>
-            </w:r>
-          </w:p>
-          <w:p>
-            <w:pPr>
-              <w:spacing w:after="0" w:line="240" w:lineRule="auto"/>
-              <w:ind w:left="360" w:hanging="360"/>
-              <w:rPr>
-                <w:rFonts w:ascii="Times New Roman" w:eastAsia="Times New Roman" w:hAnsi="Times New Roman" w:cs="Times New Roman"/>
-                <w:sz w:val="24"/>
-                <w:szCs w:val="24"/>
-                <w:lang w:val="es-CO"/>
-              </w:rPr>
-            </w:pPr>
-            <w:r>
-              <w:rPr>
-                <w:rFonts w:ascii="Arial" w:eastAsia="Times New Roman" w:hAnsi="Arial" w:cs="Arial"/>
-                <w:color w:val="000000"/>
-                <w:sz w:val="20"/>
-                <w:szCs w:val="20"/>
-                <w:lang w:val="es-CO"/>
-              </w:rPr>
-              <w:t>4.</w:t>
-            </w:r>
-            <w:r>
-              <w:rPr>
-                <w:rFonts w:ascii="Times New Roman" w:eastAsia="Times New Roman" w:hAnsi="Times New Roman" w:cs="Times New Roman"/>
-                <w:color w:val="000000"/>
-                <w:sz w:val="14"/>
-                <w:szCs w:val="14"/>
-                <w:lang w:val="es-CO"/>
-              </w:rPr>
-              <w:t xml:space="preserve">          </w:t>
-            </w:r>
-            <w:r>
-              <w:rPr>
-                <w:rFonts w:ascii="Arial" w:eastAsia="Times New Roman" w:hAnsi="Arial" w:cs="Arial"/>
-                <w:color w:val="000000"/>
-                <w:sz w:val="20"/>
-                <w:szCs w:val="20"/>
-                <w:lang w:val="es-CO"/>
-              </w:rPr>
-              <w:t>El sistema solicita nuevamente al usuario 1 que digite su documento de identidad (User_id).</w:t>
-            </w:r>
-          </w:p>
-        </w:tc>
-      </w:tr>
-      <w:tr>
-        <w:trPr>
-          <w:trHeight w:val="1760"/>
-        </w:trPr>
-        <w:tc>
-          <w:tcPr>
-            <w:tcW w:w="0" w:type="auto"/>
-            <w:tcBorders>
-              <w:top w:val="single" w:sz="8" w:space="0" w:color="000000"/>
-              <w:left w:val="single" w:sz="8" w:space="0" w:color="000000"/>
-              <w:bottom w:val="single" w:sz="8" w:space="0" w:color="000000"/>
-              <w:right w:val="single" w:sz="8" w:space="0" w:color="000000"/>
-            </w:tcBorders>
-            <w:tcMar>
-              <w:top w:w="100" w:type="dxa"/>
-              <w:left w:w="100" w:type="dxa"/>
-              <w:bottom w:w="100" w:type="dxa"/>
-              <w:right w:w="100" w:type="dxa"/>
-            </w:tcMar>
-            <w:hideMark/>
-          </w:tcPr>
-          <w:p>
-            <w:pPr>
-              <w:spacing w:after="0" w:line="240" w:lineRule="auto"/>
-              <w:rPr>
-                <w:rFonts w:ascii="Times New Roman" w:eastAsia="Times New Roman" w:hAnsi="Times New Roman" w:cs="Times New Roman"/>
-                <w:sz w:val="24"/>
-                <w:szCs w:val="24"/>
-              </w:rPr>
-            </w:pPr>
-            <w:r>
-              <w:rPr>
-                <w:rFonts w:ascii="Arial" w:eastAsia="Times New Roman" w:hAnsi="Arial" w:cs="Arial"/>
-                <w:b/>
-                <w:bCs/>
-                <w:color w:val="000000"/>
-                <w:sz w:val="20"/>
-                <w:szCs w:val="20"/>
-              </w:rPr>
-              <w:t>Flujo Alterno 2</w:t>
-            </w:r>
-          </w:p>
-        </w:tc>
-        <w:tc>
-          <w:tcPr>
-            <w:tcW w:w="0" w:type="auto"/>
-            <w:gridSpan w:val="5"/>
-            <w:tcBorders>
-              <w:top w:val="single" w:sz="8" w:space="0" w:color="000000"/>
-              <w:left w:val="single" w:sz="8" w:space="0" w:color="000000"/>
-              <w:bottom w:val="single" w:sz="8" w:space="0" w:color="000000"/>
-              <w:right w:val="single" w:sz="8" w:space="0" w:color="000000"/>
-            </w:tcBorders>
-            <w:tcMar>
-              <w:top w:w="100" w:type="dxa"/>
-              <w:left w:w="100" w:type="dxa"/>
-              <w:bottom w:w="100" w:type="dxa"/>
-              <w:right w:w="100" w:type="dxa"/>
-            </w:tcMar>
-            <w:hideMark/>
-          </w:tcPr>
-          <w:p>
-            <w:pPr>
-              <w:spacing w:after="0" w:line="240" w:lineRule="auto"/>
-              <w:ind w:left="360" w:hanging="360"/>
-              <w:rPr>
-                <w:rFonts w:ascii="Times New Roman" w:eastAsia="Times New Roman" w:hAnsi="Times New Roman" w:cs="Times New Roman"/>
-                <w:sz w:val="24"/>
-                <w:szCs w:val="24"/>
-                <w:lang w:val="es-CO"/>
-              </w:rPr>
-            </w:pPr>
-            <w:r>
-              <w:rPr>
-                <w:rFonts w:ascii="Arial" w:eastAsia="Times New Roman" w:hAnsi="Arial" w:cs="Arial"/>
-                <w:color w:val="000000"/>
-                <w:sz w:val="20"/>
-                <w:szCs w:val="20"/>
-                <w:lang w:val="es-CO"/>
-              </w:rPr>
-              <w:t>1.</w:t>
-            </w:r>
-            <w:r>
-              <w:rPr>
-                <w:rFonts w:ascii="Times New Roman" w:eastAsia="Times New Roman" w:hAnsi="Times New Roman" w:cs="Times New Roman"/>
-                <w:color w:val="000000"/>
-                <w:sz w:val="14"/>
-                <w:szCs w:val="14"/>
-                <w:lang w:val="es-CO"/>
-              </w:rPr>
-              <w:t xml:space="preserve">          </w:t>
-            </w:r>
-            <w:r>
-              <w:rPr>
-                <w:rFonts w:ascii="Arial" w:eastAsia="Times New Roman" w:hAnsi="Arial" w:cs="Arial"/>
-                <w:color w:val="000000"/>
-                <w:sz w:val="20"/>
-                <w:szCs w:val="20"/>
-                <w:lang w:val="es-CO"/>
-              </w:rPr>
-              <w:t>El usuario 1 ingresa su documento de identidad como su user_id.</w:t>
-            </w:r>
-          </w:p>
-          <w:p>
-            <w:pPr>
-              <w:spacing w:after="0" w:line="240" w:lineRule="auto"/>
-              <w:ind w:left="360" w:hanging="360"/>
-              <w:rPr>
-                <w:rFonts w:ascii="Times New Roman" w:eastAsia="Times New Roman" w:hAnsi="Times New Roman" w:cs="Times New Roman"/>
-                <w:sz w:val="24"/>
-                <w:szCs w:val="24"/>
-                <w:lang w:val="es-CO"/>
-              </w:rPr>
-            </w:pPr>
-            <w:r>
-              <w:rPr>
-                <w:rFonts w:ascii="Arial" w:eastAsia="Times New Roman" w:hAnsi="Arial" w:cs="Arial"/>
-                <w:color w:val="000000"/>
-                <w:sz w:val="20"/>
-                <w:szCs w:val="20"/>
-                <w:lang w:val="es-CO"/>
-              </w:rPr>
-              <w:t>2.</w:t>
-            </w:r>
-            <w:r>
-              <w:rPr>
-                <w:rFonts w:ascii="Times New Roman" w:eastAsia="Times New Roman" w:hAnsi="Times New Roman" w:cs="Times New Roman"/>
-                <w:color w:val="000000"/>
-                <w:sz w:val="14"/>
-                <w:szCs w:val="14"/>
-                <w:lang w:val="es-CO"/>
-              </w:rPr>
-              <w:t xml:space="preserve">          </w:t>
-            </w:r>
-            <w:r>
-              <w:rPr>
-                <w:rFonts w:ascii="Arial" w:eastAsia="Times New Roman" w:hAnsi="Arial" w:cs="Arial"/>
-                <w:color w:val="000000"/>
-                <w:sz w:val="20"/>
-                <w:szCs w:val="20"/>
-                <w:lang w:val="es-CO"/>
-              </w:rPr>
-              <w:t>El sistema verifica que el documento aparezca en la base de datos.</w:t>
-            </w:r>
-          </w:p>
-          <w:p>
-            <w:pPr>
-              <w:spacing w:after="0" w:line="240" w:lineRule="auto"/>
-              <w:ind w:left="360" w:hanging="360"/>
-              <w:rPr>
-                <w:rFonts w:ascii="Times New Roman" w:eastAsia="Times New Roman" w:hAnsi="Times New Roman" w:cs="Times New Roman"/>
-                <w:sz w:val="24"/>
-                <w:szCs w:val="24"/>
-                <w:lang w:val="es-CO"/>
-              </w:rPr>
-            </w:pPr>
-            <w:r>
-              <w:rPr>
-                <w:rFonts w:ascii="Arial" w:eastAsia="Times New Roman" w:hAnsi="Arial" w:cs="Arial"/>
-                <w:color w:val="000000"/>
-                <w:sz w:val="20"/>
-                <w:szCs w:val="20"/>
-                <w:lang w:val="es-CO"/>
-              </w:rPr>
-              <w:t>3.</w:t>
-            </w:r>
-            <w:r>
-              <w:rPr>
-                <w:rFonts w:ascii="Times New Roman" w:eastAsia="Times New Roman" w:hAnsi="Times New Roman" w:cs="Times New Roman"/>
-                <w:color w:val="000000"/>
-                <w:sz w:val="14"/>
-                <w:szCs w:val="14"/>
-                <w:lang w:val="es-CO"/>
-              </w:rPr>
-              <w:t xml:space="preserve">          </w:t>
-            </w:r>
-            <w:r>
-              <w:rPr>
-                <w:rFonts w:ascii="Arial" w:eastAsia="Times New Roman" w:hAnsi="Arial" w:cs="Arial"/>
-                <w:color w:val="000000"/>
-                <w:sz w:val="20"/>
-                <w:szCs w:val="20"/>
-                <w:lang w:val="es-CO"/>
-              </w:rPr>
-              <w:t>El usuario 1 ingresa la contraseña.</w:t>
-            </w:r>
-          </w:p>
-          <w:p>
-            <w:pPr>
-              <w:spacing w:after="0" w:line="240" w:lineRule="auto"/>
-              <w:ind w:left="360" w:hanging="360"/>
-              <w:rPr>
-                <w:rFonts w:ascii="Times New Roman" w:eastAsia="Times New Roman" w:hAnsi="Times New Roman" w:cs="Times New Roman"/>
-                <w:sz w:val="24"/>
-                <w:szCs w:val="24"/>
-                <w:lang w:val="es-CO"/>
-              </w:rPr>
-            </w:pPr>
-            <w:r>
-              <w:rPr>
-                <w:rFonts w:ascii="Arial" w:eastAsia="Times New Roman" w:hAnsi="Arial" w:cs="Arial"/>
-                <w:color w:val="000000"/>
-                <w:sz w:val="20"/>
-                <w:szCs w:val="20"/>
-                <w:lang w:val="es-CO"/>
-              </w:rPr>
-              <w:t>4.</w:t>
-            </w:r>
-            <w:r>
-              <w:rPr>
-                <w:rFonts w:ascii="Times New Roman" w:eastAsia="Times New Roman" w:hAnsi="Times New Roman" w:cs="Times New Roman"/>
-                <w:color w:val="000000"/>
-                <w:sz w:val="14"/>
-                <w:szCs w:val="14"/>
-                <w:lang w:val="es-CO"/>
-              </w:rPr>
-              <w:t xml:space="preserve">          </w:t>
-            </w:r>
-            <w:r>
-              <w:rPr>
-                <w:rFonts w:ascii="Arial" w:eastAsia="Times New Roman" w:hAnsi="Arial" w:cs="Arial"/>
-                <w:color w:val="000000"/>
-                <w:sz w:val="20"/>
-                <w:szCs w:val="20"/>
-                <w:lang w:val="es-CO"/>
-              </w:rPr>
-              <w:t>El sistema verifica que la contraseña ingresada sea no coincide con la contraseña relacionada en la base de datos con el documento.</w:t>
-            </w:r>
-          </w:p>
-          <w:p>
-            <w:pPr>
-              <w:spacing w:after="0" w:line="240" w:lineRule="auto"/>
-              <w:ind w:left="360" w:hanging="360"/>
-              <w:rPr>
-                <w:rFonts w:ascii="Times New Roman" w:eastAsia="Times New Roman" w:hAnsi="Times New Roman" w:cs="Times New Roman"/>
-                <w:sz w:val="24"/>
-                <w:szCs w:val="24"/>
-                <w:lang w:val="es-CO"/>
-              </w:rPr>
-            </w:pPr>
-            <w:r>
-              <w:rPr>
-                <w:rFonts w:ascii="Arial" w:eastAsia="Times New Roman" w:hAnsi="Arial" w:cs="Arial"/>
-                <w:color w:val="000000"/>
-                <w:sz w:val="20"/>
-                <w:szCs w:val="20"/>
-                <w:lang w:val="es-CO"/>
-              </w:rPr>
-              <w:t>5.</w:t>
-            </w:r>
-            <w:r>
-              <w:rPr>
-                <w:rFonts w:ascii="Times New Roman" w:eastAsia="Times New Roman" w:hAnsi="Times New Roman" w:cs="Times New Roman"/>
-                <w:color w:val="000000"/>
-                <w:sz w:val="14"/>
-                <w:szCs w:val="14"/>
-                <w:lang w:val="es-CO"/>
-              </w:rPr>
-              <w:t xml:space="preserve">          </w:t>
-            </w:r>
-            <w:r>
-              <w:rPr>
-                <w:rFonts w:ascii="Arial" w:eastAsia="Times New Roman" w:hAnsi="Arial" w:cs="Arial"/>
-                <w:color w:val="000000"/>
-                <w:sz w:val="20"/>
-                <w:szCs w:val="20"/>
-                <w:lang w:val="es-CO"/>
-              </w:rPr>
-              <w:t>El sistema notifica al usuario 1 que la contraseña escrita no es incorrecta</w:t>
-            </w:r>
-          </w:p>
-          <w:p>
-            <w:pPr>
-              <w:spacing w:after="0" w:line="240" w:lineRule="auto"/>
-              <w:ind w:left="360" w:hanging="360"/>
-              <w:rPr>
-                <w:rFonts w:ascii="Times New Roman" w:eastAsia="Times New Roman" w:hAnsi="Times New Roman" w:cs="Times New Roman"/>
-                <w:sz w:val="24"/>
-                <w:szCs w:val="24"/>
-                <w:lang w:val="es-CO"/>
-              </w:rPr>
-            </w:pPr>
-            <w:r>
-              <w:rPr>
-                <w:rFonts w:ascii="Arial" w:eastAsia="Times New Roman" w:hAnsi="Arial" w:cs="Arial"/>
-                <w:color w:val="000000"/>
-                <w:sz w:val="20"/>
-                <w:szCs w:val="20"/>
-                <w:lang w:val="es-CO"/>
-              </w:rPr>
-              <w:t>6.</w:t>
-            </w:r>
-            <w:r>
-              <w:rPr>
-                <w:rFonts w:ascii="Times New Roman" w:eastAsia="Times New Roman" w:hAnsi="Times New Roman" w:cs="Times New Roman"/>
-                <w:color w:val="000000"/>
-                <w:sz w:val="14"/>
-                <w:szCs w:val="14"/>
-                <w:lang w:val="es-CO"/>
-              </w:rPr>
-              <w:t xml:space="preserve">          </w:t>
-            </w:r>
-            <w:r>
-              <w:rPr>
-                <w:rFonts w:ascii="Arial" w:eastAsia="Times New Roman" w:hAnsi="Arial" w:cs="Arial"/>
-                <w:color w:val="000000"/>
-                <w:sz w:val="20"/>
-                <w:szCs w:val="20"/>
-                <w:lang w:val="es-CO"/>
-              </w:rPr>
-              <w:t>El sistema solicita nuevamente al usuario 1 que digite su contraseña.</w:t>
-            </w:r>
           </w:p>
         </w:tc>
       </w:tr>
@@ -1337,16 +966,53 @@
                 <w:szCs w:val="24"/>
               </w:rPr>
             </w:pPr>
-            <w:r>
-              <w:rPr>
-                <w:rFonts w:ascii="Arial" w:eastAsia="Times New Roman" w:hAnsi="Arial" w:cs="Arial"/>
-                <w:b/>
-                <w:bCs/>
-                <w:color w:val="000000"/>
-                <w:sz w:val="20"/>
-                <w:szCs w:val="20"/>
-              </w:rPr>
-              <w:t>Autor(es):</w:t>
+            <w:proofErr w:type="spellStart"/>
+            <w:r>
+              <w:rPr>
+                <w:rFonts w:ascii="Arial" w:eastAsia="Times New Roman" w:hAnsi="Arial" w:cs="Arial"/>
+                <w:b/>
+                <w:bCs/>
+                <w:color w:val="000000"/>
+                <w:sz w:val="20"/>
+                <w:szCs w:val="20"/>
+              </w:rPr>
+              <w:t>Autor</w:t>
+            </w:r>
+            <w:proofErr w:type="spellEnd"/>
+            <w:r>
+              <w:rPr>
+                <w:rFonts w:ascii="Arial" w:eastAsia="Times New Roman" w:hAnsi="Arial" w:cs="Arial"/>
+                <w:b/>
+                <w:bCs/>
+                <w:color w:val="000000"/>
+                <w:sz w:val="20"/>
+                <w:szCs w:val="20"/>
+              </w:rPr>
+              <w:t>(</w:t>
+            </w:r>
+            <w:proofErr w:type="spellStart"/>
+            <w:r>
+              <w:rPr>
+                <w:rFonts w:ascii="Arial" w:eastAsia="Times New Roman" w:hAnsi="Arial" w:cs="Arial"/>
+                <w:b/>
+                <w:bCs/>
+                <w:color w:val="000000"/>
+                <w:sz w:val="20"/>
+                <w:szCs w:val="20"/>
+              </w:rPr>
+              <w:t>es</w:t>
+            </w:r>
+            <w:proofErr w:type="spellEnd"/>
+            <w:r>
+              <w:rPr>
+                <w:rFonts w:ascii="Arial" w:eastAsia="Times New Roman" w:hAnsi="Arial" w:cs="Arial"/>
+                <w:b/>
+                <w:bCs/>
+                <w:color w:val="000000"/>
+                <w:sz w:val="20"/>
+                <w:szCs w:val="20"/>
+              </w:rPr>
+              <w:t>):</w:t>
             </w:r>
           </w:p>
         </w:tc>
@@ -1377,16 +1043,73 @@
                 <w:lang w:val="es-CO"/>
               </w:rPr>
             </w:pPr>
-            <w:r>
-              <w:rPr>
-                <w:rFonts w:ascii="Arial" w:eastAsia="Times New Roman" w:hAnsi="Arial" w:cs="Arial"/>
-                <w:color w:val="000000"/>
-                <w:sz w:val="20"/>
-                <w:szCs w:val="20"/>
-                <w:lang w:val="es-CO"/>
-              </w:rPr>
-              <w:t xml:space="preserve">vbernalb, mcarbonells, danduquegar, </w:t>
-            </w:r>
+            <w:proofErr w:type="spellStart"/>
+            <w:r>
+              <w:rPr>
+                <w:rFonts w:ascii="Arial" w:eastAsia="Times New Roman" w:hAnsi="Arial" w:cs="Arial"/>
+                <w:color w:val="000000"/>
+                <w:sz w:val="20"/>
+                <w:szCs w:val="20"/>
+                <w:lang w:val="es-CO"/>
+              </w:rPr>
+              <w:t>vbernalb</w:t>
+            </w:r>
+            <w:proofErr w:type="spellEnd"/>
+            <w:r>
+              <w:rPr>
+                <w:rFonts w:ascii="Arial" w:eastAsia="Times New Roman" w:hAnsi="Arial" w:cs="Arial"/>
+                <w:color w:val="000000"/>
+                <w:sz w:val="20"/>
+                <w:szCs w:val="20"/>
+                <w:lang w:val="es-CO"/>
+              </w:rPr>
+              <w:t xml:space="preserve">, </w:t>
+            </w:r>
+            <w:proofErr w:type="spellStart"/>
+            <w:r>
+              <w:rPr>
+                <w:rFonts w:ascii="Arial" w:eastAsia="Times New Roman" w:hAnsi="Arial" w:cs="Arial"/>
+                <w:color w:val="000000"/>
+                <w:sz w:val="20"/>
+                <w:szCs w:val="20"/>
+                <w:lang w:val="es-CO"/>
+              </w:rPr>
+              <w:t>mcarbonells</w:t>
+            </w:r>
+            <w:proofErr w:type="spellEnd"/>
+            <w:r>
+              <w:rPr>
+                <w:rFonts w:ascii="Arial" w:eastAsia="Times New Roman" w:hAnsi="Arial" w:cs="Arial"/>
+                <w:color w:val="000000"/>
+                <w:sz w:val="20"/>
+                <w:szCs w:val="20"/>
+                <w:lang w:val="es-CO"/>
+              </w:rPr>
+              <w:t xml:space="preserve">, </w:t>
+            </w:r>
+            <w:proofErr w:type="spellStart"/>
+            <w:r>
+              <w:rPr>
+                <w:rFonts w:ascii="Arial" w:eastAsia="Times New Roman" w:hAnsi="Arial" w:cs="Arial"/>
+                <w:color w:val="000000"/>
+                <w:sz w:val="20"/>
+                <w:szCs w:val="20"/>
+                <w:lang w:val="es-CO"/>
+              </w:rPr>
+              <w:t>danduquegar</w:t>
+            </w:r>
+            <w:proofErr w:type="spellEnd"/>
+            <w:r>
+              <w:rPr>
+                <w:rFonts w:ascii="Arial" w:eastAsia="Times New Roman" w:hAnsi="Arial" w:cs="Arial"/>
+                <w:color w:val="000000"/>
+                <w:sz w:val="20"/>
+                <w:szCs w:val="20"/>
+                <w:lang w:val="es-CO"/>
+              </w:rPr>
+              <w:t xml:space="preserve">, </w:t>
+            </w:r>
+            <w:proofErr w:type="spellStart"/>
             <w:r>
               <w:rPr>
                 <w:rFonts w:ascii="Arial" w:eastAsia="Times New Roman" w:hAnsi="Arial" w:cs="Arial"/>
@@ -1397,8 +1120,7 @@
               </w:rPr>
               <w:t>dfsolanol</w:t>
             </w:r>
-            <w:bookmarkStart w:id="0" w:name="_GoBack"/>
-            <w:bookmarkEnd w:id="0"/>
+            <w:proofErr w:type="spellEnd"/>
           </w:p>
         </w:tc>
         <w:tc>
@@ -1427,16 +1149,29 @@
                 <w:szCs w:val="24"/>
               </w:rPr>
             </w:pPr>
-            <w:r>
-              <w:rPr>
-                <w:rFonts w:ascii="Arial" w:eastAsia="Times New Roman" w:hAnsi="Arial" w:cs="Arial"/>
-                <w:b/>
-                <w:bCs/>
-                <w:color w:val="000000"/>
-                <w:sz w:val="20"/>
-                <w:szCs w:val="20"/>
-              </w:rPr>
-              <w:t>Fecha:</w:t>
+            <w:proofErr w:type="spellStart"/>
+            <w:r>
+              <w:rPr>
+                <w:rFonts w:ascii="Arial" w:eastAsia="Times New Roman" w:hAnsi="Arial" w:cs="Arial"/>
+                <w:b/>
+                <w:bCs/>
+                <w:color w:val="000000"/>
+                <w:sz w:val="20"/>
+                <w:szCs w:val="20"/>
+              </w:rPr>
+              <w:t>Fecha</w:t>
+            </w:r>
+            <w:proofErr w:type="spellEnd"/>
+            <w:r>
+              <w:rPr>
+                <w:rFonts w:ascii="Arial" w:eastAsia="Times New Roman" w:hAnsi="Arial" w:cs="Arial"/>
+                <w:b/>
+                <w:bCs/>
+                <w:color w:val="000000"/>
+                <w:sz w:val="20"/>
+                <w:szCs w:val="20"/>
+              </w:rPr>
+              <w:t>:</w:t>
             </w:r>
           </w:p>
         </w:tc>
@@ -1512,16 +1247,29 @@
                 <w:szCs w:val="24"/>
               </w:rPr>
             </w:pPr>
-            <w:r>
-              <w:rPr>
-                <w:rFonts w:ascii="Arial" w:eastAsia="Times New Roman" w:hAnsi="Arial" w:cs="Arial"/>
-                <w:b/>
-                <w:bCs/>
-                <w:color w:val="000000"/>
-                <w:sz w:val="20"/>
-                <w:szCs w:val="20"/>
-              </w:rPr>
-              <w:t>Versión:</w:t>
+            <w:proofErr w:type="spellStart"/>
+            <w:r>
+              <w:rPr>
+                <w:rFonts w:ascii="Arial" w:eastAsia="Times New Roman" w:hAnsi="Arial" w:cs="Arial"/>
+                <w:b/>
+                <w:bCs/>
+                <w:color w:val="000000"/>
+                <w:sz w:val="20"/>
+                <w:szCs w:val="20"/>
+              </w:rPr>
+              <w:t>Versión</w:t>
+            </w:r>
+            <w:proofErr w:type="spellEnd"/>
+            <w:r>
+              <w:rPr>
+                <w:rFonts w:ascii="Arial" w:eastAsia="Times New Roman" w:hAnsi="Arial" w:cs="Arial"/>
+                <w:b/>
+                <w:bCs/>
+                <w:color w:val="000000"/>
+                <w:sz w:val="20"/>
+                <w:szCs w:val="20"/>
+              </w:rPr>
+              <w:t>:</w:t>
             </w:r>
           </w:p>
         </w:tc>

</xml_diff>